<commit_message>
Dies ist ein Test
</commit_message>
<xml_diff>
--- a/Lernsituation 01_02.docx
+++ b/Lernsituation 01_02.docx
@@ -593,10 +593,14 @@
       <w:pPr>
         <w:pStyle w:val="berschrift2"/>
       </w:pPr>
+    </w:p>
+    <w:p>
+      <w:r>
+        <w:t>Tolles Dokument</w:t>
+      </w:r>
       <w:bookmarkStart w:id="0" w:name="_GoBack"/>
       <w:bookmarkEnd w:id="0"/>
     </w:p>
-    <w:p/>
     <w:sectPr>
       <w:pgSz w:w="11906" w:h="16838"/>
       <w:pgMar w:top="1417" w:right="1417" w:bottom="1134" w:left="1417" w:header="708" w:footer="708" w:gutter="0"/>

</xml_diff>